<commit_message>
create timesheet management project and database
</commit_message>
<xml_diff>
--- a/PRJ301.docx
+++ b/PRJ301.docx
@@ -13,13 +13,8 @@
       </w:r>
     </w:p>
     <w:p>
-      <w:proofErr w:type="spellStart"/>
-      <w:r>
-        <w:t>Mẫu</w:t>
-      </w:r>
-      <w:proofErr w:type="spellEnd"/>
-      <w:r>
-        <w:t xml:space="preserve"> </w:t>
+      <w:r>
+        <w:t xml:space="preserve">Mẫu </w:t>
       </w:r>
       <w:proofErr w:type="spellStart"/>
       <w:r>
@@ -555,8 +550,6 @@
       <w:r>
         <w:t>được</w:t>
       </w:r>
-      <w:bookmarkStart w:id="0" w:name="_GoBack"/>
-      <w:bookmarkEnd w:id="0"/>
       <w:proofErr w:type="spellEnd"/>
     </w:p>
     <w:p>
@@ -731,11 +724,27 @@
       </w:r>
       <w:proofErr w:type="spellEnd"/>
       <w:r>
-        <w:t xml:space="preserve"> 1 </w:t>
-      </w:r>
-      <w:proofErr w:type="spellStart"/>
-      <w:r>
-        <w:t>ngày</w:t>
+        <w:t xml:space="preserve"> 1h x Số </w:t>
+      </w:r>
+      <w:proofErr w:type="spellStart"/>
+      <w:r>
+        <w:t>giờ</w:t>
+      </w:r>
+      <w:proofErr w:type="spellEnd"/>
+      <w:r>
+        <w:t xml:space="preserve"> </w:t>
+      </w:r>
+      <w:proofErr w:type="spellStart"/>
+      <w:r>
+        <w:t>làm</w:t>
+      </w:r>
+      <w:proofErr w:type="spellEnd"/>
+      <w:r>
+        <w:t xml:space="preserve"> </w:t>
+      </w:r>
+      <w:proofErr w:type="spellStart"/>
+      <w:r>
+        <w:t>việc</w:t>
       </w:r>
       <w:proofErr w:type="spellEnd"/>
       <w:r>
@@ -803,114 +812,23 @@
         <w:pStyle w:val="ListParagraph"/>
       </w:pPr>
       <w:r>
-        <w:t xml:space="preserve">+ </w:t>
-      </w:r>
-      <w:proofErr w:type="spellStart"/>
-      <w:r>
-        <w:t>Lương</w:t>
-      </w:r>
-      <w:proofErr w:type="spellEnd"/>
-      <w:r>
-        <w:t xml:space="preserve"> 1 </w:t>
-      </w:r>
-      <w:proofErr w:type="spellStart"/>
-      <w:r>
-        <w:t>ngày</w:t>
-      </w:r>
-      <w:proofErr w:type="spellEnd"/>
-      <w:r>
-        <w:t xml:space="preserve"> </w:t>
-      </w:r>
-      <w:proofErr w:type="spellStart"/>
-      <w:r>
-        <w:t>phụ</w:t>
-      </w:r>
-      <w:proofErr w:type="spellEnd"/>
-      <w:r>
-        <w:t xml:space="preserve"> </w:t>
-      </w:r>
-      <w:proofErr w:type="spellStart"/>
-      <w:r>
-        <w:t>thuộc</w:t>
-      </w:r>
-      <w:proofErr w:type="spellEnd"/>
-      <w:r>
-        <w:t xml:space="preserve"> </w:t>
-      </w:r>
-      <w:proofErr w:type="spellStart"/>
-      <w:r>
-        <w:t>chức</w:t>
-      </w:r>
-      <w:proofErr w:type="spellEnd"/>
-      <w:r>
-        <w:t xml:space="preserve"> </w:t>
-      </w:r>
-      <w:proofErr w:type="spellStart"/>
-      <w:proofErr w:type="gramStart"/>
-      <w:r>
-        <w:t>vụ</w:t>
-      </w:r>
-      <w:proofErr w:type="spellEnd"/>
-      <w:r>
-        <w:t xml:space="preserve"> :</w:t>
-      </w:r>
-      <w:proofErr w:type="gramEnd"/>
-      <w:r>
-        <w:t xml:space="preserve"> </w:t>
-      </w:r>
-      <w:proofErr w:type="spellStart"/>
-      <w:r>
-        <w:t>Nhân</w:t>
-      </w:r>
-      <w:proofErr w:type="spellEnd"/>
-      <w:r>
-        <w:t xml:space="preserve"> </w:t>
-      </w:r>
-      <w:proofErr w:type="spellStart"/>
-      <w:r>
-        <w:t>viên</w:t>
-      </w:r>
-      <w:proofErr w:type="spellEnd"/>
-      <w:r>
-        <w:t xml:space="preserve"> 16</w:t>
-      </w:r>
-      <w:r>
-        <w:t xml:space="preserve">5k, </w:t>
-      </w:r>
-      <w:proofErr w:type="spellStart"/>
-      <w:r>
-        <w:t>Quản</w:t>
-      </w:r>
-      <w:proofErr w:type="spellEnd"/>
-      <w:r>
-        <w:t xml:space="preserve"> </w:t>
-      </w:r>
-      <w:proofErr w:type="spellStart"/>
-      <w:r>
-        <w:t>lý</w:t>
-      </w:r>
-      <w:proofErr w:type="spellEnd"/>
-      <w:r>
-        <w:t xml:space="preserve"> 330K</w:t>
-      </w:r>
-      <w:r>
-        <w:t xml:space="preserve">, </w:t>
-      </w:r>
-      <w:proofErr w:type="spellStart"/>
-      <w:r>
-        <w:t>Trưởng</w:t>
-      </w:r>
-      <w:proofErr w:type="spellEnd"/>
-      <w:r>
-        <w:t xml:space="preserve"> </w:t>
-      </w:r>
-      <w:proofErr w:type="spellStart"/>
-      <w:r>
-        <w:t>phòng</w:t>
-      </w:r>
-      <w:proofErr w:type="spellEnd"/>
-      <w:r>
-        <w:t xml:space="preserve"> 1000K</w:t>
+        <w:t xml:space="preserve">+ Nghỉ </w:t>
+      </w:r>
+      <w:proofErr w:type="spellStart"/>
+      <w:r>
+        <w:t>có</w:t>
+      </w:r>
+      <w:proofErr w:type="spellEnd"/>
+      <w:r>
+        <w:t xml:space="preserve"> </w:t>
+      </w:r>
+      <w:proofErr w:type="spellStart"/>
+      <w:r>
+        <w:t>phép</w:t>
+      </w:r>
+      <w:proofErr w:type="spellEnd"/>
+      <w:r>
+        <w:t xml:space="preserve"> &lt;=2</w:t>
       </w:r>
     </w:p>
     <w:p>
@@ -918,178 +836,119 @@
         <w:pStyle w:val="ListParagraph"/>
       </w:pPr>
       <w:r>
-        <w:t>+</w:t>
-      </w:r>
-      <w:proofErr w:type="spellStart"/>
-      <w:r>
-        <w:t>Nghỉ</w:t>
-      </w:r>
-      <w:proofErr w:type="spellEnd"/>
-      <w:r>
-        <w:t xml:space="preserve"> </w:t>
-      </w:r>
-      <w:proofErr w:type="spellStart"/>
-      <w:r>
-        <w:t>có</w:t>
-      </w:r>
-      <w:proofErr w:type="spellEnd"/>
-      <w:r>
-        <w:t xml:space="preserve"> </w:t>
-      </w:r>
-      <w:proofErr w:type="spellStart"/>
-      <w:r>
-        <w:t>phép</w:t>
-      </w:r>
-      <w:proofErr w:type="spellEnd"/>
-      <w:r>
-        <w:t xml:space="preserve"> </w:t>
-      </w:r>
-      <w:proofErr w:type="spellStart"/>
-      <w:r>
-        <w:t>trong</w:t>
-      </w:r>
-      <w:proofErr w:type="spellEnd"/>
-      <w:r>
-        <w:t xml:space="preserve"> 1 </w:t>
-      </w:r>
-      <w:proofErr w:type="spellStart"/>
-      <w:r>
-        <w:t>tháng</w:t>
-      </w:r>
-      <w:proofErr w:type="spellEnd"/>
-      <w:r>
-        <w:t xml:space="preserve"> &lt;=3</w:t>
-      </w:r>
+        <w:t xml:space="preserve">+ </w:t>
+      </w:r>
+      <w:proofErr w:type="spellStart"/>
+      <w:r>
+        <w:t>Lương</w:t>
+      </w:r>
+      <w:proofErr w:type="spellEnd"/>
+      <w:r>
+        <w:t xml:space="preserve"> </w:t>
+      </w:r>
+      <w:proofErr w:type="spellStart"/>
+      <w:r>
+        <w:t>theo</w:t>
+      </w:r>
+      <w:proofErr w:type="spellEnd"/>
+      <w:r>
+        <w:t xml:space="preserve"> </w:t>
+      </w:r>
+      <w:proofErr w:type="spellStart"/>
+      <w:r>
+        <w:t>giờ</w:t>
+      </w:r>
+      <w:proofErr w:type="spellEnd"/>
+      <w:r>
+        <w:t xml:space="preserve"> </w:t>
+      </w:r>
+      <w:proofErr w:type="spellStart"/>
+      <w:r>
+        <w:t>tính</w:t>
+      </w:r>
+      <w:proofErr w:type="spellEnd"/>
+      <w:r>
+        <w:t xml:space="preserve"> </w:t>
+      </w:r>
+      <w:proofErr w:type="spellStart"/>
+      <w:r>
+        <w:t>theo</w:t>
+      </w:r>
+      <w:proofErr w:type="spellEnd"/>
+      <w:r>
+        <w:t xml:space="preserve"> </w:t>
+      </w:r>
+      <w:proofErr w:type="spellStart"/>
+      <w:r>
+        <w:t>chức</w:t>
+      </w:r>
+      <w:proofErr w:type="spellEnd"/>
+      <w:r>
+        <w:t xml:space="preserve"> </w:t>
+      </w:r>
+      <w:proofErr w:type="spellStart"/>
+      <w:r>
+        <w:t>vụ</w:t>
+      </w:r>
+      <w:proofErr w:type="spellEnd"/>
+      <w:r>
+        <w:t>: QL 22k/1</w:t>
+      </w:r>
+      <w:proofErr w:type="gramStart"/>
+      <w:r>
+        <w:t>h,…</w:t>
+      </w:r>
+      <w:proofErr w:type="gramEnd"/>
     </w:p>
     <w:p>
       <w:pPr>
         <w:pStyle w:val="ListParagraph"/>
       </w:pPr>
       <w:r>
-        <w:t>+</w:t>
-      </w:r>
-      <w:proofErr w:type="spellStart"/>
-      <w:r>
-        <w:t>Nếu</w:t>
-      </w:r>
-      <w:proofErr w:type="spellEnd"/>
-      <w:r>
-        <w:t xml:space="preserve"> 1 </w:t>
-      </w:r>
-      <w:proofErr w:type="spellStart"/>
-      <w:r>
-        <w:t>ngày</w:t>
-      </w:r>
-      <w:proofErr w:type="spellEnd"/>
-      <w:r>
-        <w:t xml:space="preserve"> </w:t>
-      </w:r>
-      <w:proofErr w:type="spellStart"/>
-      <w:r>
-        <w:t>làm</w:t>
-      </w:r>
-      <w:proofErr w:type="spellEnd"/>
-      <w:r>
-        <w:t xml:space="preserve"> 7h&lt;=</w:t>
-      </w:r>
-      <w:proofErr w:type="spellStart"/>
-      <w:r>
-        <w:t>số</w:t>
-      </w:r>
-      <w:proofErr w:type="spellEnd"/>
-      <w:r>
-        <w:t xml:space="preserve"> </w:t>
-      </w:r>
-      <w:proofErr w:type="spellStart"/>
-      <w:r>
-        <w:t>giờ</w:t>
-      </w:r>
-      <w:proofErr w:type="spellEnd"/>
-      <w:r>
-        <w:t xml:space="preserve"> </w:t>
-      </w:r>
-      <w:proofErr w:type="spellStart"/>
-      <w:r>
-        <w:t>làm</w:t>
-      </w:r>
-      <w:proofErr w:type="spellEnd"/>
-      <w:r>
-        <w:t xml:space="preserve">&lt;=8h, </w:t>
-      </w:r>
-      <w:proofErr w:type="spellStart"/>
-      <w:r>
-        <w:t>trừ</w:t>
-      </w:r>
-      <w:proofErr w:type="spellEnd"/>
-      <w:r>
-        <w:t xml:space="preserve"> 1% </w:t>
-      </w:r>
-      <w:proofErr w:type="spellStart"/>
-      <w:r>
-        <w:t>lương</w:t>
-      </w:r>
-      <w:proofErr w:type="spellEnd"/>
-      <w:r>
-        <w:t xml:space="preserve"> </w:t>
-      </w:r>
-      <w:proofErr w:type="spellStart"/>
-      <w:r>
-        <w:t>ngày</w:t>
-      </w:r>
-      <w:proofErr w:type="spellEnd"/>
+        <w:t xml:space="preserve">+ Ca </w:t>
+      </w:r>
+      <w:proofErr w:type="spellStart"/>
+      <w:r>
+        <w:t>sáng</w:t>
+      </w:r>
+      <w:proofErr w:type="spellEnd"/>
+      <w:r>
+        <w:t xml:space="preserve"> 8h30-12h30</w:t>
+      </w:r>
+      <w:bookmarkStart w:id="0" w:name="_GoBack"/>
+      <w:bookmarkEnd w:id="0"/>
     </w:p>
     <w:p>
       <w:pPr>
         <w:pStyle w:val="ListParagraph"/>
       </w:pPr>
       <w:r>
-        <w:t>+</w:t>
-      </w:r>
-      <w:proofErr w:type="spellStart"/>
-      <w:r>
-        <w:t>Nếu</w:t>
-      </w:r>
-      <w:proofErr w:type="spellEnd"/>
-      <w:r>
-        <w:t xml:space="preserve"> 1 </w:t>
-      </w:r>
-      <w:proofErr w:type="spellStart"/>
-      <w:r>
-        <w:t>ngày</w:t>
-      </w:r>
-      <w:proofErr w:type="spellEnd"/>
-      <w:r>
-        <w:t xml:space="preserve"> </w:t>
-      </w:r>
-      <w:proofErr w:type="spellStart"/>
-      <w:r>
-        <w:t>làm</w:t>
-      </w:r>
-      <w:proofErr w:type="spellEnd"/>
-      <w:r>
-        <w:t xml:space="preserve"> &lt;7h, </w:t>
-      </w:r>
-      <w:proofErr w:type="spellStart"/>
-      <w:r>
-        <w:t>không</w:t>
-      </w:r>
-      <w:proofErr w:type="spellEnd"/>
-      <w:r>
-        <w:t xml:space="preserve"> </w:t>
-      </w:r>
-      <w:proofErr w:type="spellStart"/>
-      <w:r>
-        <w:t>tính</w:t>
-      </w:r>
-      <w:proofErr w:type="spellEnd"/>
-      <w:r>
-        <w:t xml:space="preserve"> </w:t>
-      </w:r>
-      <w:proofErr w:type="spellStart"/>
-      <w:r>
-        <w:t>lương</w:t>
-      </w:r>
-      <w:proofErr w:type="spellEnd"/>
+        <w:t xml:space="preserve">+ Ca </w:t>
+      </w:r>
+      <w:proofErr w:type="spellStart"/>
+      <w:r>
+        <w:t>trưa</w:t>
+      </w:r>
+      <w:proofErr w:type="spellEnd"/>
+      <w:r>
+        <w:t xml:space="preserve"> 12h30-17h30</w:t>
+      </w:r>
+    </w:p>
+    <w:p>
+      <w:pPr>
+        <w:pStyle w:val="ListParagraph"/>
+      </w:pPr>
+      <w:r>
+        <w:t xml:space="preserve">+ Ca </w:t>
+      </w:r>
+      <w:proofErr w:type="spellStart"/>
+      <w:r>
+        <w:t>tối</w:t>
+      </w:r>
+      <w:proofErr w:type="spellEnd"/>
+      <w:r>
+        <w:t xml:space="preserve"> 17h30-22h30</w:t>
+      </w:r>
     </w:p>
     <w:sectPr>
       <w:pgSz w:w="11909" w:h="16834" w:code="9"/>

</xml_diff>